<commit_message>
update program adapted to PCB Ver2.3
1.update program adapted to PCB Ver2.3,include LSI change to LSE and HSI change to HSE.
2.update DeviceWriteExcelTools.exe and 《RFID_CC1101_433MHz_V2生产组装流程》
</commit_message>
<xml_diff>
--- a/Doc/Production Process/RFID_CC1101_433MHz_V2生产组装流程.docx
+++ b/Doc/Production Process/RFID_CC1101_433MHz_V2生产组装流程.docx
@@ -2366,13 +2366,66 @@
         <w:ind w:left="570" w:firstLineChars="0" w:firstLine="0"/>
       </w:pPr>
     </w:p>
-    <w:p/>
-    <w:p/>
-    <w:p/>
-    <w:p/>
-    <w:p/>
-    <w:p/>
-    <w:p/>
+    <w:p>
+      <w:pPr>
+        <w:pStyle w:val="a7"/>
+        <w:ind w:left="570" w:firstLineChars="0" w:firstLine="0"/>
+      </w:pPr>
+    </w:p>
+    <w:p>
+      <w:pPr>
+        <w:pStyle w:val="a7"/>
+        <w:ind w:left="570" w:firstLineChars="0" w:firstLine="0"/>
+      </w:pPr>
+    </w:p>
+    <w:p>
+      <w:pPr>
+        <w:pStyle w:val="a7"/>
+        <w:ind w:left="570" w:firstLineChars="0" w:firstLine="0"/>
+      </w:pPr>
+    </w:p>
+    <w:p>
+      <w:pPr>
+        <w:pStyle w:val="a7"/>
+        <w:ind w:left="570" w:firstLineChars="0" w:firstLine="0"/>
+      </w:pPr>
+    </w:p>
+    <w:p>
+      <w:pPr>
+        <w:pStyle w:val="a7"/>
+        <w:ind w:left="570" w:firstLineChars="0" w:firstLine="0"/>
+      </w:pPr>
+    </w:p>
+    <w:p>
+      <w:pPr>
+        <w:pStyle w:val="a7"/>
+        <w:ind w:left="570" w:firstLineChars="0" w:firstLine="0"/>
+      </w:pPr>
+    </w:p>
+    <w:p>
+      <w:pPr>
+        <w:pStyle w:val="a7"/>
+        <w:ind w:left="570" w:firstLineChars="0" w:firstLine="0"/>
+      </w:pPr>
+    </w:p>
+    <w:p>
+      <w:pPr>
+        <w:pStyle w:val="a7"/>
+        <w:ind w:left="570" w:firstLineChars="0" w:firstLine="0"/>
+      </w:pPr>
+    </w:p>
+    <w:p>
+      <w:pPr>
+        <w:pStyle w:val="a7"/>
+        <w:ind w:left="570" w:firstLineChars="0" w:firstLine="0"/>
+      </w:pPr>
+    </w:p>
+    <w:p>
+      <w:pPr>
+        <w:pStyle w:val="a7"/>
+        <w:ind w:left="570" w:firstLineChars="0" w:firstLine="0"/>
+      </w:pPr>
+    </w:p>
     <w:p/>
     <w:p>
       <w:pPr>
@@ -3271,7 +3324,13 @@
         <w:rPr>
           <w:rFonts w:hint="eastAsia"/>
         </w:rPr>
-        <w:t>，同时此行产品信息背景变红并锁死</w:t>
+        <w:t>，同时此行产品信息背景变红并锁</w:t>
+      </w:r>
+      <w:r>
+        <w:rPr>
+          <w:rFonts w:hint="eastAsia"/>
+        </w:rPr>
+        <w:t>定</w:t>
       </w:r>
       <w:r>
         <w:rPr>
@@ -3342,7 +3401,103 @@
         </w:drawing>
       </w:r>
     </w:p>
-    <w:p/>
+    <w:p>
+      <w:pPr>
+        <w:rPr>
+          <w:b/>
+          <w:bCs/>
+          <w:color w:val="FF0000"/>
+        </w:rPr>
+      </w:pPr>
+      <w:r>
+        <w:rPr>
+          <w:rFonts w:hint="eastAsia"/>
+          <w:b/>
+          <w:bCs/>
+          <w:color w:val="FF0000"/>
+        </w:rPr>
+        <w:t>P</w:t>
+      </w:r>
+      <w:r>
+        <w:rPr>
+          <w:b/>
+          <w:bCs/>
+          <w:color w:val="FF0000"/>
+        </w:rPr>
+        <w:t>S</w:t>
+      </w:r>
+      <w:r>
+        <w:rPr>
+          <w:rFonts w:hint="eastAsia"/>
+          <w:b/>
+          <w:bCs/>
+          <w:color w:val="FF0000"/>
+        </w:rPr>
+        <w:t>：</w:t>
+      </w:r>
+      <w:r>
+        <w:rPr>
+          <w:b/>
+          <w:bCs/>
+          <w:color w:val="FF0000"/>
+        </w:rPr>
+        <w:t>DeviceWriteExcelTools.exe</w:t>
+      </w:r>
+      <w:r>
+        <w:rPr>
+          <w:rFonts w:hint="eastAsia"/>
+          <w:b/>
+          <w:bCs/>
+          <w:color w:val="FF0000"/>
+        </w:rPr>
+        <w:t>软件中的</w:t>
+      </w:r>
+      <w:r>
+        <w:rPr>
+          <w:rFonts w:hint="eastAsia"/>
+          <w:b/>
+          <w:bCs/>
+          <w:color w:val="FF0000"/>
+        </w:rPr>
+        <w:t>‘</w:t>
+      </w:r>
+      <w:r>
+        <w:rPr>
+          <w:rFonts w:hint="eastAsia"/>
+          <w:b/>
+          <w:bCs/>
+          <w:color w:val="FF0000"/>
+        </w:rPr>
+        <w:t>清除缓存</w:t>
+      </w:r>
+      <w:r>
+        <w:rPr>
+          <w:rFonts w:hint="eastAsia"/>
+          <w:b/>
+          <w:bCs/>
+          <w:color w:val="FF0000"/>
+        </w:rPr>
+        <w:t>’</w:t>
+      </w:r>
+      <w:r>
+        <w:rPr>
+          <w:rFonts w:hint="eastAsia"/>
+          <w:b/>
+          <w:bCs/>
+          <w:color w:val="FF0000"/>
+        </w:rPr>
+        <w:t>按钮</w:t>
+      </w:r>
+      <w:r>
+        <w:rPr>
+          <w:rFonts w:hint="eastAsia"/>
+          <w:b/>
+          <w:bCs/>
+          <w:color w:val="FF0000"/>
+        </w:rPr>
+        <w:t>可以将选中的锁定状态的一行信息解锁，此功能只允许在操作失误的情况下使用！</w:t>
+      </w:r>
+    </w:p>
     <w:p/>
     <w:p/>
     <w:p/>

</xml_diff>